<commit_message>
agregado donde encontro plagio
</commit_message>
<xml_diff>
--- a/Detector de plagio.docx
+++ b/Detector de plagio.docx
@@ -81,18 +81,15 @@
         </w:rPr>
         <w:t xml:space="preserve"> (</w:t>
       </w:r>
-      <w:r>
-        <w:rPr>
-          <w:lang w:val="es-MX"/>
-        </w:rPr>
-        <w:t>https://www.youtube.com/watch?v=BvuYWC6nyY0</w:t>
-      </w:r>
-      <w:r>
-        <w:rPr>
-          <w:lang w:val="es-MX"/>
-        </w:rPr>
-        <w:t>)</w:t>
-      </w:r>
+      <w:hyperlink r:id="rId4" w:history="1">
+        <w:r>
+          <w:rPr>
+            <w:rStyle w:val="Hipervnculo"/>
+            <w:lang w:val="es-MX"/>
+          </w:rPr>
+          <w:t>https://www.youtube.com/watch?v=BvuYWC6nyY0)</w:t>
+        </w:r>
+      </w:hyperlink>
       <w:r>
         <w:rPr>
           <w:lang w:val="es-MX"/>
@@ -149,7 +146,7 @@
         </w:rPr>
         <w:t xml:space="preserve">Para lograr esto se basará en la técnica utilizada por Susan Li (30 de marzo de 2018), </w:t>
       </w:r>
-      <w:hyperlink r:id="rId4" w:history="1">
+      <w:hyperlink r:id="rId5" w:history="1">
         <w:r>
           <w:rPr>
             <w:rStyle w:val="Hipervnculo"/>
@@ -387,7 +384,7 @@
       <w:r>
         <w:t xml:space="preserve"> </w:t>
       </w:r>
-      <w:hyperlink r:id="rId5" w:history="1">
+      <w:hyperlink r:id="rId6" w:history="1">
         <w:r>
           <w:rPr>
             <w:rStyle w:val="Hipervnculo"/>
@@ -582,7 +579,7 @@
       <w:r>
         <w:t xml:space="preserve"> and ideas, </w:t>
       </w:r>
-      <w:hyperlink r:id="rId6" w:history="1">
+      <w:hyperlink r:id="rId7" w:history="1">
         <w:r>
           <w:rPr>
             <w:rStyle w:val="Hipervnculo"/>
@@ -698,7 +695,7 @@
         </w:rPr>
         <w:t xml:space="preserve"> </w:t>
       </w:r>
-      <w:hyperlink r:id="rId7" w:history="1">
+      <w:hyperlink r:id="rId8" w:history="1">
         <w:r>
           <w:rPr>
             <w:rStyle w:val="Hipervnculo"/>

</xml_diff>